<commit_message>
final update assignment problem
</commit_message>
<xml_diff>
--- a/Optimization_S1/2-1. Assignment Problem_171023.docx
+++ b/Optimization_S1/2-1. Assignment Problem_171023.docx
@@ -3,11 +3,1231 @@
 <w:document xmlns:wpc="http://schemas.microsoft.com/office/word/2010/wordprocessingCanvas" xmlns:mc="http://schemas.openxmlformats.org/markup-compatibility/2006" xmlns:o="urn:schemas-microsoft-com:office:office" xmlns:r="http://schemas.openxmlformats.org/officeDocument/2006/relationships" xmlns:m="http://schemas.openxmlformats.org/officeDocument/2006/math" xmlns:v="urn:schemas-microsoft-com:vml" xmlns:wp14="http://schemas.microsoft.com/office/word/2010/wordprocessingDrawing" xmlns:wp="http://schemas.openxmlformats.org/drawingml/2006/wordprocessingDrawing" xmlns:w10="urn:schemas-microsoft-com:office:word" xmlns:w="http://schemas.openxmlformats.org/wordprocessingml/2006/main" xmlns:w14="http://schemas.microsoft.com/office/word/2010/wordml" xmlns:wpg="http://schemas.microsoft.com/office/word/2010/wordprocessingGroup" xmlns:wpi="http://schemas.microsoft.com/office/word/2010/wordprocessingInk" xmlns:wne="http://schemas.microsoft.com/office/word/2006/wordml" xmlns:wps="http://schemas.microsoft.com/office/word/2010/wordprocessingShape" mc:Ignorable="w14 wp14">
   <w:body>
     <w:p>
-      <w:r>
-        <w:rPr>
-          <w:rFonts w:hint="eastAsia"/>
-        </w:rPr>
-        <w:t>&lt;Assignment Problem</w:t>
+      <w:pPr>
+        <w:jc w:val="left"/>
+      </w:pPr>
+      <w:r>
+        <w:rPr>
+          <w:rFonts w:hint="eastAsia"/>
+        </w:rPr>
+        <w:t>&lt;Assignment Problem&gt;</w:t>
+      </w:r>
+      <w:r>
+        <w:rPr>
+          <w:rFonts w:hint="eastAsia"/>
+        </w:rPr>
+        <w:t xml:space="preserve"> </w:t>
+      </w:r>
+      <w:r>
+        <w:rPr>
+          <w:rFonts w:hint="eastAsia"/>
+        </w:rPr>
+        <w:t xml:space="preserve">                           Introduction to Linear Programming pp.325</w:t>
+      </w:r>
+    </w:p>
+    <w:p>
+      <w:proofErr w:type="gramStart"/>
+      <w:r>
+        <w:t>min</w:t>
+      </w:r>
+      <w:proofErr w:type="gramEnd"/>
+      <w:r>
+        <w:rPr>
+          <w:rFonts w:hint="eastAsia"/>
+        </w:rPr>
+        <w:t xml:space="preserve"> </w:t>
+      </w:r>
+      <m:oMath>
+        <m:nary>
+          <m:naryPr>
+            <m:chr m:val="∑"/>
+            <m:supHide m:val="1"/>
+            <m:ctrlPr>
+              <w:rPr>
+                <w:rFonts w:ascii="Cambria Math" w:hAnsi="Cambria Math"/>
+              </w:rPr>
+            </m:ctrlPr>
+          </m:naryPr>
+          <m:sub>
+            <m:r>
+              <m:rPr>
+                <m:sty m:val="p"/>
+              </m:rPr>
+              <w:rPr>
+                <w:rFonts w:ascii="Cambria Math" w:hAnsi="Cambria Math"/>
+              </w:rPr>
+              <m:t>j</m:t>
+            </m:r>
+          </m:sub>
+          <m:sup/>
+          <m:e>
+            <m:nary>
+              <m:naryPr>
+                <m:chr m:val="∑"/>
+                <m:supHide m:val="1"/>
+                <m:ctrlPr>
+                  <w:rPr>
+                    <w:rFonts w:ascii="Cambria Math" w:hAnsi="Cambria Math"/>
+                    <w:i/>
+                  </w:rPr>
+                </m:ctrlPr>
+              </m:naryPr>
+              <m:sub>
+                <m:r>
+                  <w:rPr>
+                    <w:rFonts w:ascii="Cambria Math" w:hAnsi="Cambria Math"/>
+                  </w:rPr>
+                  <m:t>i</m:t>
+                </m:r>
+              </m:sub>
+              <m:sup/>
+              <m:e>
+                <m:sSub>
+                  <m:sSubPr>
+                    <m:ctrlPr>
+                      <w:rPr>
+                        <w:rFonts w:ascii="Cambria Math" w:hAnsi="Cambria Math"/>
+                        <w:i/>
+                      </w:rPr>
+                    </m:ctrlPr>
+                  </m:sSubPr>
+                  <m:e>
+                    <m:r>
+                      <w:rPr>
+                        <w:rFonts w:ascii="Cambria Math" w:hAnsi="Cambria Math"/>
+                      </w:rPr>
+                      <m:t>c</m:t>
+                    </m:r>
+                  </m:e>
+                  <m:sub>
+                    <m:r>
+                      <w:rPr>
+                        <w:rFonts w:ascii="Cambria Math" w:hAnsi="Cambria Math"/>
+                      </w:rPr>
+                      <m:t>ij</m:t>
+                    </m:r>
+                  </m:sub>
+                </m:sSub>
+                <m:sSub>
+                  <m:sSubPr>
+                    <m:ctrlPr>
+                      <w:rPr>
+                        <w:rFonts w:ascii="Cambria Math" w:hAnsi="Cambria Math"/>
+                        <w:i/>
+                      </w:rPr>
+                    </m:ctrlPr>
+                  </m:sSubPr>
+                  <m:e>
+                    <m:r>
+                      <w:rPr>
+                        <w:rFonts w:ascii="Cambria Math" w:hAnsi="Cambria Math"/>
+                      </w:rPr>
+                      <m:t>x</m:t>
+                    </m:r>
+                  </m:e>
+                  <m:sub>
+                    <m:r>
+                      <w:rPr>
+                        <w:rFonts w:ascii="Cambria Math" w:hAnsi="Cambria Math"/>
+                      </w:rPr>
+                      <m:t>ij</m:t>
+                    </m:r>
+                  </m:sub>
+                </m:sSub>
+              </m:e>
+            </m:nary>
+          </m:e>
+        </m:nary>
+        <m:r>
+          <m:rPr>
+            <m:sty m:val="p"/>
+          </m:rPr>
+          <w:rPr>
+            <w:rFonts w:ascii="Cambria Math" w:hAnsi="Cambria Math"/>
+          </w:rPr>
+          <m:t xml:space="preserve">  </m:t>
+        </m:r>
+      </m:oMath>
+      <w:r>
+        <w:rPr>
+          <w:rFonts w:hint="eastAsia"/>
+        </w:rPr>
+        <w:t xml:space="preserve">                                   max </w:t>
+      </w:r>
+      <m:oMath>
+        <m:nary>
+          <m:naryPr>
+            <m:chr m:val="∑"/>
+            <m:supHide m:val="1"/>
+            <m:ctrlPr>
+              <w:rPr>
+                <w:rFonts w:ascii="Cambria Math" w:hAnsi="Cambria Math"/>
+              </w:rPr>
+            </m:ctrlPr>
+          </m:naryPr>
+          <m:sub>
+            <m:r>
+              <m:rPr>
+                <m:sty m:val="p"/>
+              </m:rPr>
+              <w:rPr>
+                <w:rFonts w:ascii="Cambria Math" w:hAnsi="Cambria Math"/>
+              </w:rPr>
+              <m:t>i</m:t>
+            </m:r>
+          </m:sub>
+          <m:sup/>
+          <m:e>
+            <m:sSub>
+              <m:sSubPr>
+                <m:ctrlPr>
+                  <w:rPr>
+                    <w:rFonts w:ascii="Cambria Math" w:hAnsi="Cambria Math"/>
+                    <w:i/>
+                  </w:rPr>
+                </m:ctrlPr>
+              </m:sSubPr>
+              <m:e>
+                <m:r>
+                  <w:rPr>
+                    <w:rFonts w:ascii="Cambria Math" w:hAnsi="Cambria Math"/>
+                  </w:rPr>
+                  <m:t>u</m:t>
+                </m:r>
+              </m:e>
+              <m:sub>
+                <m:r>
+                  <w:rPr>
+                    <w:rFonts w:ascii="Cambria Math" w:hAnsi="Cambria Math"/>
+                  </w:rPr>
+                  <m:t>i</m:t>
+                </m:r>
+              </m:sub>
+            </m:sSub>
+          </m:e>
+        </m:nary>
+        <m:r>
+          <w:rPr>
+            <w:rFonts w:ascii="Cambria Math" w:hAnsi="Cambria Math"/>
+          </w:rPr>
+          <m:t>+</m:t>
+        </m:r>
+        <m:nary>
+          <m:naryPr>
+            <m:chr m:val="∑"/>
+            <m:supHide m:val="1"/>
+            <m:ctrlPr>
+              <w:rPr>
+                <w:rFonts w:ascii="Cambria Math" w:hAnsi="Cambria Math"/>
+                <w:i/>
+              </w:rPr>
+            </m:ctrlPr>
+          </m:naryPr>
+          <m:sub>
+            <m:r>
+              <w:rPr>
+                <w:rFonts w:ascii="Cambria Math" w:hAnsi="Cambria Math"/>
+              </w:rPr>
+              <m:t>j</m:t>
+            </m:r>
+          </m:sub>
+          <m:sup/>
+          <m:e>
+            <m:sSub>
+              <m:sSubPr>
+                <m:ctrlPr>
+                  <w:rPr>
+                    <w:rFonts w:ascii="Cambria Math" w:hAnsi="Cambria Math"/>
+                    <w:i/>
+                  </w:rPr>
+                </m:ctrlPr>
+              </m:sSubPr>
+              <m:e>
+                <m:r>
+                  <w:rPr>
+                    <w:rFonts w:ascii="Cambria Math" w:hAnsi="Cambria Math"/>
+                  </w:rPr>
+                  <m:t>v</m:t>
+                </m:r>
+              </m:e>
+              <m:sub>
+                <m:r>
+                  <w:rPr>
+                    <w:rFonts w:ascii="Cambria Math" w:hAnsi="Cambria Math"/>
+                  </w:rPr>
+                  <m:t>j</m:t>
+                </m:r>
+              </m:sub>
+            </m:sSub>
+          </m:e>
+        </m:nary>
+      </m:oMath>
+    </w:p>
+    <w:p>
+      <w:proofErr w:type="spellStart"/>
+      <w:proofErr w:type="gramStart"/>
+      <w:r>
+        <w:rPr>
+          <w:rFonts w:hint="eastAsia"/>
+        </w:rPr>
+        <w:t>s.t.</w:t>
+      </w:r>
+      <w:proofErr w:type="spellEnd"/>
+      <w:proofErr w:type="gramEnd"/>
+      <w:r>
+        <w:rPr>
+          <w:rFonts w:hint="eastAsia"/>
+        </w:rPr>
+        <w:t xml:space="preserve">  </w:t>
+      </w:r>
+      <m:oMath>
+        <m:nary>
+          <m:naryPr>
+            <m:chr m:val="∑"/>
+            <m:supHide m:val="1"/>
+            <m:ctrlPr>
+              <w:rPr>
+                <w:rFonts w:ascii="Cambria Math" w:hAnsi="Cambria Math"/>
+              </w:rPr>
+            </m:ctrlPr>
+          </m:naryPr>
+          <m:sub>
+            <m:r>
+              <m:rPr>
+                <m:sty m:val="p"/>
+              </m:rPr>
+              <w:rPr>
+                <w:rFonts w:ascii="Cambria Math" w:hAnsi="Cambria Math"/>
+              </w:rPr>
+              <m:t>j</m:t>
+            </m:r>
+          </m:sub>
+          <m:sup/>
+          <m:e>
+            <m:sSub>
+              <m:sSubPr>
+                <m:ctrlPr>
+                  <w:rPr>
+                    <w:rFonts w:ascii="Cambria Math" w:hAnsi="Cambria Math"/>
+                    <w:i/>
+                  </w:rPr>
+                </m:ctrlPr>
+              </m:sSubPr>
+              <m:e>
+                <m:r>
+                  <w:rPr>
+                    <w:rFonts w:ascii="Cambria Math" w:hAnsi="Cambria Math"/>
+                  </w:rPr>
+                  <m:t>x</m:t>
+                </m:r>
+              </m:e>
+              <m:sub>
+                <m:r>
+                  <w:rPr>
+                    <w:rFonts w:ascii="Cambria Math" w:hAnsi="Cambria Math"/>
+                  </w:rPr>
+                  <m:t>ij</m:t>
+                </m:r>
+              </m:sub>
+            </m:sSub>
+          </m:e>
+        </m:nary>
+        <m:r>
+          <w:rPr>
+            <w:rFonts w:ascii="Cambria Math" w:hAnsi="Cambria Math"/>
+          </w:rPr>
+          <m:t>=1  ∀i</m:t>
+        </m:r>
+      </m:oMath>
+      <w:r>
+        <w:rPr>
+          <w:rFonts w:hint="eastAsia"/>
+        </w:rPr>
+        <w:t xml:space="preserve">                  </w:t>
+      </w:r>
+      <w:proofErr w:type="gramStart"/>
+      <w:r>
+        <w:rPr>
+          <w:rFonts w:eastAsiaTheme="minorHAnsi"/>
+        </w:rPr>
+        <w:t>⇔</w:t>
+      </w:r>
+      <w:r>
+        <w:rPr>
+          <w:rFonts w:eastAsiaTheme="minorHAnsi" w:hint="eastAsia"/>
+        </w:rPr>
+        <w:t xml:space="preserve">              </w:t>
+      </w:r>
+      <w:proofErr w:type="spellStart"/>
+      <w:r>
+        <w:rPr>
+          <w:rFonts w:eastAsiaTheme="minorHAnsi" w:hint="eastAsia"/>
+        </w:rPr>
+        <w:t>s.t.</w:t>
+      </w:r>
+      <w:proofErr w:type="spellEnd"/>
+      <w:proofErr w:type="gramEnd"/>
+      <w:r>
+        <w:rPr>
+          <w:rFonts w:eastAsiaTheme="minorHAnsi" w:hint="eastAsia"/>
+        </w:rPr>
+        <w:t xml:space="preserve"> </w:t>
+      </w:r>
+      <m:oMath>
+        <m:sSub>
+          <m:sSubPr>
+            <m:ctrlPr>
+              <w:rPr>
+                <w:rFonts w:ascii="Cambria Math" w:eastAsiaTheme="minorHAnsi" w:hAnsi="Cambria Math"/>
+              </w:rPr>
+            </m:ctrlPr>
+          </m:sSubPr>
+          <m:e>
+            <m:r>
+              <m:rPr>
+                <m:sty m:val="p"/>
+              </m:rPr>
+              <w:rPr>
+                <w:rFonts w:ascii="Cambria Math" w:eastAsiaTheme="minorHAnsi" w:hAnsi="Cambria Math"/>
+              </w:rPr>
+              <m:t>u</m:t>
+            </m:r>
+          </m:e>
+          <m:sub>
+            <m:r>
+              <m:rPr>
+                <m:sty m:val="p"/>
+              </m:rPr>
+              <w:rPr>
+                <w:rFonts w:ascii="Cambria Math" w:eastAsiaTheme="minorHAnsi" w:hAnsi="Cambria Math"/>
+              </w:rPr>
+              <m:t>i</m:t>
+            </m:r>
+          </m:sub>
+        </m:sSub>
+        <m:r>
+          <w:rPr>
+            <w:rFonts w:ascii="Cambria Math" w:eastAsiaTheme="minorHAnsi" w:hAnsi="Cambria Math"/>
+          </w:rPr>
+          <m:t>+</m:t>
+        </m:r>
+        <m:sSub>
+          <m:sSubPr>
+            <m:ctrlPr>
+              <w:rPr>
+                <w:rFonts w:ascii="Cambria Math" w:eastAsiaTheme="minorHAnsi" w:hAnsi="Cambria Math"/>
+                <w:i/>
+              </w:rPr>
+            </m:ctrlPr>
+          </m:sSubPr>
+          <m:e>
+            <m:r>
+              <w:rPr>
+                <w:rFonts w:ascii="Cambria Math" w:eastAsiaTheme="minorHAnsi" w:hAnsi="Cambria Math"/>
+              </w:rPr>
+              <m:t>v</m:t>
+            </m:r>
+          </m:e>
+          <m:sub>
+            <m:r>
+              <w:rPr>
+                <w:rFonts w:ascii="Cambria Math" w:eastAsiaTheme="minorHAnsi" w:hAnsi="Cambria Math"/>
+              </w:rPr>
+              <m:t>j</m:t>
+            </m:r>
+          </m:sub>
+        </m:sSub>
+        <m:r>
+          <w:rPr>
+            <w:rFonts w:ascii="Cambria Math" w:eastAsiaTheme="minorHAnsi" w:hAnsi="Cambria Math"/>
+          </w:rPr>
+          <m:t>≤</m:t>
+        </m:r>
+        <m:sSub>
+          <m:sSubPr>
+            <m:ctrlPr>
+              <w:rPr>
+                <w:rFonts w:ascii="Cambria Math" w:eastAsiaTheme="minorHAnsi" w:hAnsi="Cambria Math"/>
+                <w:i/>
+              </w:rPr>
+            </m:ctrlPr>
+          </m:sSubPr>
+          <m:e>
+            <m:r>
+              <w:rPr>
+                <w:rFonts w:ascii="Cambria Math" w:eastAsiaTheme="minorHAnsi" w:hAnsi="Cambria Math"/>
+              </w:rPr>
+              <m:t>c</m:t>
+            </m:r>
+          </m:e>
+          <m:sub>
+            <m:r>
+              <w:rPr>
+                <w:rFonts w:ascii="Cambria Math" w:eastAsiaTheme="minorHAnsi" w:hAnsi="Cambria Math"/>
+              </w:rPr>
+              <m:t>ij</m:t>
+            </m:r>
+          </m:sub>
+        </m:sSub>
+        <m:r>
+          <w:rPr>
+            <w:rFonts w:ascii="Cambria Math" w:eastAsiaTheme="minorHAnsi" w:hAnsi="Cambria Math"/>
+          </w:rPr>
+          <m:t xml:space="preserve">    ∀i, j</m:t>
+        </m:r>
+      </m:oMath>
+    </w:p>
+    <w:p>
+      <w:pPr>
+        <w:jc w:val="left"/>
+      </w:pPr>
+      <w:r>
+        <w:rPr>
+          <w:rFonts w:hint="eastAsia"/>
+        </w:rPr>
+        <w:t xml:space="preserve">     </w:t>
+      </w:r>
+      <m:oMath>
+        <m:nary>
+          <m:naryPr>
+            <m:chr m:val="∑"/>
+            <m:supHide m:val="1"/>
+            <m:ctrlPr>
+              <w:rPr>
+                <w:rFonts w:ascii="Cambria Math" w:hAnsi="Cambria Math"/>
+              </w:rPr>
+            </m:ctrlPr>
+          </m:naryPr>
+          <m:sub>
+            <m:r>
+              <m:rPr>
+                <m:sty m:val="p"/>
+              </m:rPr>
+              <w:rPr>
+                <w:rFonts w:ascii="Cambria Math" w:hAnsi="Cambria Math"/>
+              </w:rPr>
+              <m:t>i</m:t>
+            </m:r>
+          </m:sub>
+          <m:sup/>
+          <m:e>
+            <m:sSub>
+              <m:sSubPr>
+                <m:ctrlPr>
+                  <w:rPr>
+                    <w:rFonts w:ascii="Cambria Math" w:hAnsi="Cambria Math"/>
+                    <w:i/>
+                  </w:rPr>
+                </m:ctrlPr>
+              </m:sSubPr>
+              <m:e>
+                <m:r>
+                  <w:rPr>
+                    <w:rFonts w:ascii="Cambria Math" w:hAnsi="Cambria Math"/>
+                  </w:rPr>
+                  <m:t>x</m:t>
+                </m:r>
+              </m:e>
+              <m:sub>
+                <m:r>
+                  <w:rPr>
+                    <w:rFonts w:ascii="Cambria Math" w:hAnsi="Cambria Math"/>
+                  </w:rPr>
+                  <m:t>ij</m:t>
+                </m:r>
+              </m:sub>
+            </m:sSub>
+          </m:e>
+        </m:nary>
+        <m:r>
+          <w:rPr>
+            <w:rFonts w:ascii="Cambria Math" w:hAnsi="Cambria Math"/>
+          </w:rPr>
+          <m:t xml:space="preserve">=1 ∀j </m:t>
+        </m:r>
+      </m:oMath>
+    </w:p>
+    <w:p>
+      <w:pPr>
+        <w:jc w:val="left"/>
+      </w:pPr>
+      <w:r>
+        <w:rPr>
+          <w:rFonts w:hint="eastAsia"/>
+        </w:rPr>
+        <w:t xml:space="preserve">     </w:t>
+      </w:r>
+      <m:oMath>
+        <m:sSub>
+          <m:sSubPr>
+            <m:ctrlPr>
+              <w:rPr>
+                <w:rFonts w:ascii="Cambria Math" w:hAnsi="Cambria Math"/>
+              </w:rPr>
+            </m:ctrlPr>
+          </m:sSubPr>
+          <m:e>
+            <m:r>
+              <m:rPr>
+                <m:sty m:val="p"/>
+              </m:rPr>
+              <w:rPr>
+                <w:rFonts w:ascii="Cambria Math" w:hAnsi="Cambria Math"/>
+              </w:rPr>
+              <m:t>x</m:t>
+            </m:r>
+          </m:e>
+          <m:sub>
+            <m:r>
+              <m:rPr>
+                <m:sty m:val="p"/>
+              </m:rPr>
+              <w:rPr>
+                <w:rFonts w:ascii="Cambria Math" w:hAnsi="Cambria Math"/>
+              </w:rPr>
+              <m:t>ij</m:t>
+            </m:r>
+          </m:sub>
+        </m:sSub>
+        <m:r>
+          <w:rPr>
+            <w:rFonts w:ascii="Cambria Math" w:hAnsi="Cambria Math"/>
+          </w:rPr>
+          <m:t>∈</m:t>
+        </m:r>
+        <m:r>
+          <m:rPr>
+            <m:lit/>
+            <m:sty m:val="p"/>
+          </m:rPr>
+          <w:rPr>
+            <w:rFonts w:ascii="Cambria Math" w:hAnsi="Cambria Math"/>
+          </w:rPr>
+          <m:t>{</m:t>
+        </m:r>
+        <m:r>
+          <m:rPr>
+            <m:sty m:val="p"/>
+          </m:rPr>
+          <w:rPr>
+            <w:rFonts w:ascii="Cambria Math" w:hAnsi="Cambria Math"/>
+          </w:rPr>
+          <m:t>0,1</m:t>
+        </m:r>
+        <m:r>
+          <m:rPr>
+            <m:lit/>
+            <m:sty m:val="p"/>
+          </m:rPr>
+          <w:rPr>
+            <w:rFonts w:ascii="Cambria Math" w:hAnsi="Cambria Math"/>
+          </w:rPr>
+          <m:t>}</m:t>
+        </m:r>
+      </m:oMath>
+    </w:p>
+    <w:p>
+      <w:pPr>
+        <w:jc w:val="left"/>
+      </w:pPr>
+    </w:p>
+    <w:p>
+      <w:pPr>
+        <w:pStyle w:val="a7"/>
+        <w:numPr>
+          <w:ilvl w:val="0"/>
+          <w:numId w:val="4"/>
+        </w:numPr>
+        <w:ind w:leftChars="0"/>
+        <w:jc w:val="left"/>
+      </w:pPr>
+      <w:r>
+        <w:t>B</w:t>
+      </w:r>
+      <w:r>
+        <w:rPr>
+          <w:rFonts w:hint="eastAsia"/>
+        </w:rPr>
+        <w:t>asic feasible solution</w:t>
+      </w:r>
+      <w:r>
+        <w:rPr>
+          <w:rFonts w:hint="eastAsia"/>
+        </w:rPr>
+        <w:br/>
+      </w:r>
+      <w:r>
+        <w:rPr>
+          <w:rFonts w:hint="eastAsia"/>
+        </w:rPr>
+        <w:t xml:space="preserve"># </w:t>
+      </w:r>
+      <w:r>
+        <w:rPr>
+          <w:rFonts w:hint="eastAsia"/>
+        </w:rPr>
+        <w:t>초기 작업</w:t>
+      </w:r>
+      <w:r>
+        <w:br/>
+      </w:r>
+      <w:r>
+        <w:rPr>
+          <w:rFonts w:hint="eastAsia"/>
+        </w:rPr>
+        <w:t xml:space="preserve">1) row에서 가장 작은 </w:t>
+      </w:r>
+      <m:oMath>
+        <m:sSub>
+          <m:sSubPr>
+            <m:ctrlPr>
+              <w:rPr>
+                <w:rFonts w:ascii="Cambria Math" w:hAnsi="Cambria Math"/>
+              </w:rPr>
+            </m:ctrlPr>
+          </m:sSubPr>
+          <m:e>
+            <m:r>
+              <m:rPr>
+                <m:sty m:val="p"/>
+              </m:rPr>
+              <w:rPr>
+                <w:rFonts w:ascii="Cambria Math" w:hAnsi="Cambria Math"/>
+              </w:rPr>
+              <m:t>c</m:t>
+            </m:r>
+          </m:e>
+          <m:sub>
+            <m:r>
+              <m:rPr>
+                <m:sty m:val="p"/>
+              </m:rPr>
+              <w:rPr>
+                <w:rFonts w:ascii="Cambria Math" w:hAnsi="Cambria Math"/>
+              </w:rPr>
+              <m:t>ij</m:t>
+            </m:r>
+          </m:sub>
+        </m:sSub>
+      </m:oMath>
+      <w:r>
+        <w:rPr>
+          <w:rFonts w:hint="eastAsia"/>
+        </w:rPr>
+        <w:t>를 선택하여 row</w:t>
+      </w:r>
+      <w:r>
+        <w:t>에</w:t>
+      </w:r>
+      <w:r>
+        <w:rPr>
+          <w:rFonts w:hint="eastAsia"/>
+        </w:rPr>
+        <w:t xml:space="preserve"> 해당하는 모든 element를 </w:t>
+      </w:r>
+      <m:oMath>
+        <m:sSub>
+          <m:sSubPr>
+            <m:ctrlPr>
+              <w:rPr>
+                <w:rFonts w:ascii="Cambria Math" w:hAnsi="Cambria Math"/>
+              </w:rPr>
+            </m:ctrlPr>
+          </m:sSubPr>
+          <m:e>
+            <m:r>
+              <m:rPr>
+                <m:sty m:val="p"/>
+              </m:rPr>
+              <w:rPr>
+                <w:rFonts w:ascii="Cambria Math" w:hAnsi="Cambria Math"/>
+              </w:rPr>
+              <m:t>c</m:t>
+            </m:r>
+          </m:e>
+          <m:sub>
+            <m:r>
+              <m:rPr>
+                <m:sty m:val="p"/>
+              </m:rPr>
+              <w:rPr>
+                <w:rFonts w:ascii="Cambria Math" w:hAnsi="Cambria Math"/>
+              </w:rPr>
+              <m:t>ij</m:t>
+            </m:r>
+          </m:sub>
+        </m:sSub>
+      </m:oMath>
+      <w:r>
+        <w:rPr>
+          <w:rFonts w:hint="eastAsia"/>
+        </w:rPr>
+        <w:t xml:space="preserve"> 만큼 빼기</w:t>
+      </w:r>
+      <w:r>
+        <w:rPr>
+          <w:rFonts w:hint="eastAsia"/>
+        </w:rPr>
+        <w:br/>
+        <w:t>2) column에 대해서도 같은 방법을 적용</w:t>
+      </w:r>
+      <w:r>
+        <w:br/>
+      </w:r>
+      <w:r>
+        <w:rPr>
+          <w:rFonts w:hint="eastAsia"/>
+        </w:rPr>
+        <w:t>3) 각 row를 쳐다 보면서 0</w:t>
+      </w:r>
+      <w:r>
+        <w:t>가</w:t>
+      </w:r>
+      <w:r>
+        <w:rPr>
+          <w:rFonts w:hint="eastAsia"/>
+        </w:rPr>
+        <w:t xml:space="preserve"> 있는 위치 </w:t>
+      </w:r>
+      <w:proofErr w:type="spellStart"/>
+      <w:r>
+        <w:rPr>
+          <w:rFonts w:hint="eastAsia"/>
+          <w:i/>
+        </w:rPr>
+        <w:t>ij</w:t>
+      </w:r>
+      <w:proofErr w:type="spellEnd"/>
+      <w:r>
+        <w:rPr>
+          <w:rFonts w:hint="eastAsia"/>
+        </w:rPr>
+        <w:t xml:space="preserve">에 대해 </w:t>
+      </w:r>
+      <m:oMath>
+        <m:sSub>
+          <m:sSubPr>
+            <m:ctrlPr>
+              <w:rPr>
+                <w:rFonts w:ascii="Cambria Math" w:hAnsi="Cambria Math"/>
+              </w:rPr>
+            </m:ctrlPr>
+          </m:sSubPr>
+          <m:e>
+            <m:r>
+              <m:rPr>
+                <m:sty m:val="p"/>
+              </m:rPr>
+              <w:rPr>
+                <w:rFonts w:ascii="Cambria Math" w:hAnsi="Cambria Math"/>
+              </w:rPr>
+              <m:t>x</m:t>
+            </m:r>
+          </m:e>
+          <m:sub>
+            <m:r>
+              <m:rPr>
+                <m:sty m:val="p"/>
+              </m:rPr>
+              <w:rPr>
+                <w:rFonts w:ascii="Cambria Math" w:hAnsi="Cambria Math"/>
+              </w:rPr>
+              <m:t>ij</m:t>
+            </m:r>
+          </m:sub>
+        </m:sSub>
+      </m:oMath>
+      <w:r>
+        <w:rPr>
+          <w:rFonts w:hint="eastAsia"/>
+        </w:rPr>
+        <w:t>에 1값을 할당하기</w:t>
+      </w:r>
+      <w:r>
+        <w:br/>
+      </w:r>
+      <w:r>
+        <w:rPr>
+          <w:rFonts w:hint="eastAsia"/>
+        </w:rPr>
+        <w:t>row에 0인 element 값이 없어서 solution을 못 구</w:t>
+      </w:r>
+      <w:r>
+        <w:t>할</w:t>
+      </w:r>
+      <w:r>
+        <w:rPr>
+          <w:rFonts w:hint="eastAsia"/>
+        </w:rPr>
+        <w:t xml:space="preserve"> 때</w:t>
+      </w:r>
+      <w:r>
+        <w:rPr>
+          <w:rFonts w:hint="eastAsia"/>
+        </w:rPr>
+        <w:t xml:space="preserve"> (basic feasible solution X)</w:t>
+      </w:r>
+      <w:r>
+        <w:rPr>
+          <w:rFonts w:hint="eastAsia"/>
+        </w:rPr>
+        <w:t>?</w:t>
+      </w:r>
+      <w:r>
+        <w:br/>
+      </w:r>
+      <w:r>
+        <w:br/>
+      </w:r>
+      <w:r>
+        <w:rPr>
+          <w:rFonts w:hint="eastAsia"/>
+        </w:rPr>
+        <w:t xml:space="preserve"># feasible solution </w:t>
+      </w:r>
+      <w:r>
+        <w:t>구하고</w:t>
+      </w:r>
+      <w:r>
+        <w:rPr>
+          <w:rFonts w:hint="eastAsia"/>
+        </w:rPr>
+        <w:t xml:space="preserve"> optimal solution 찾자!</w:t>
+      </w:r>
+      <w:r>
+        <w:br/>
+      </w:r>
+      <w:r>
+        <w:rPr>
+          <w:rFonts w:hint="eastAsia"/>
+        </w:rPr>
+        <w:t>(Determining the maximum No. assignments possible)</w:t>
+      </w:r>
+      <w:r>
+        <w:br/>
+      </w:r>
+      <w:r>
+        <w:rPr>
+          <w:rFonts w:hint="eastAsia"/>
+        </w:rPr>
+        <w:t>Step 1) Tick all unassigned rows</w:t>
+      </w:r>
+      <w:r>
+        <w:rPr>
+          <w:rFonts w:hint="eastAsia"/>
+        </w:rPr>
+        <w:br/>
+        <w:t xml:space="preserve">Step 2) If a ticked row has a zero, </w:t>
+      </w:r>
+      <w:proofErr w:type="gramStart"/>
+      <w:r>
+        <w:rPr>
+          <w:rFonts w:hint="eastAsia"/>
+        </w:rPr>
+        <w:t>then</w:t>
+      </w:r>
+      <w:proofErr w:type="gramEnd"/>
+      <w:r>
+        <w:rPr>
+          <w:rFonts w:hint="eastAsia"/>
+        </w:rPr>
+        <w:t xml:space="preserve"> tick the corresponding column.</w:t>
+      </w:r>
+      <w:r>
+        <w:rPr>
+          <w:rFonts w:hint="eastAsia"/>
+        </w:rPr>
+        <w:br/>
+        <w:t xml:space="preserve">Step 3) </w:t>
+      </w:r>
+      <w:proofErr w:type="gramStart"/>
+      <w:r>
+        <w:rPr>
+          <w:rFonts w:hint="eastAsia"/>
+        </w:rPr>
+        <w:t>If</w:t>
+      </w:r>
+      <w:proofErr w:type="gramEnd"/>
+      <w:r>
+        <w:rPr>
+          <w:rFonts w:hint="eastAsia"/>
+        </w:rPr>
+        <w:t xml:space="preserve"> a ticked row has an assignment, then tick the corresponding column.</w:t>
+      </w:r>
+      <w:r>
+        <w:br/>
+      </w:r>
+      <w:r>
+        <w:rPr>
+          <w:rFonts w:hint="eastAsia"/>
+        </w:rPr>
+        <w:t>Step 4) Repeat steps 2 and 3 till no more ticking is possible.</w:t>
+      </w:r>
+      <w:r>
+        <w:rPr>
+          <w:rFonts w:hint="eastAsia"/>
+        </w:rPr>
+        <w:br/>
+        <w:t xml:space="preserve">Step 5) Draw lines through </w:t>
+      </w:r>
+      <w:proofErr w:type="spellStart"/>
+      <w:r>
+        <w:rPr>
+          <w:rFonts w:hint="eastAsia"/>
+        </w:rPr>
+        <w:t>unticked</w:t>
+      </w:r>
+      <w:proofErr w:type="spellEnd"/>
+      <w:r>
+        <w:rPr>
+          <w:rFonts w:hint="eastAsia"/>
+        </w:rPr>
+        <w:t xml:space="preserve"> rows and ticked columns.</w:t>
+      </w:r>
+      <w:r>
+        <w:br/>
+      </w:r>
+      <w:r>
+        <w:rPr>
+          <w:rFonts w:hint="eastAsia"/>
+        </w:rPr>
+        <w:br/>
+      </w:r>
+      <w:r>
+        <w:rPr>
+          <w:rFonts w:hint="eastAsia"/>
+          <w:b/>
+        </w:rPr>
+        <w:t>dual feasible 유지 하면서 다른 dual feasible 해 구하기!</w:t>
+      </w:r>
+      <w:r>
+        <w:rPr>
+          <w:rFonts w:hint="eastAsia"/>
+        </w:rPr>
+        <w:t xml:space="preserve"> </w:t>
+      </w:r>
+      <w:r>
+        <w:br/>
+      </w:r>
+      <w:r>
+        <w:rPr>
+          <w:rFonts w:hint="eastAsia"/>
+        </w:rPr>
+        <w:t xml:space="preserve">Add </w:t>
+      </w:r>
+      <m:oMath>
+        <m:r>
+          <m:rPr>
+            <m:sty m:val="p"/>
+          </m:rPr>
+          <w:rPr>
+            <w:rFonts w:ascii="Cambria Math" w:hAnsi="Cambria Math"/>
+          </w:rPr>
+          <m:t>θ</m:t>
+        </m:r>
+      </m:oMath>
+      <w:r>
+        <w:rPr>
+          <w:rFonts w:hint="eastAsia"/>
+        </w:rPr>
+        <w:t xml:space="preserve"> if two lines pass through</w:t>
+      </w:r>
+      <w:r>
+        <w:rPr>
+          <w:rFonts w:hint="eastAsia"/>
+        </w:rPr>
+        <w:br/>
+        <w:t>S</w:t>
+      </w:r>
+      <w:proofErr w:type="spellStart"/>
+      <w:r>
+        <w:t>ubtract</w:t>
+      </w:r>
+      <w:proofErr w:type="spellEnd"/>
+      <w:r>
+        <w:rPr>
+          <w:rFonts w:hint="eastAsia"/>
+        </w:rPr>
+        <w:t xml:space="preserve"> </w:t>
+      </w:r>
+      <m:oMath>
+        <m:r>
+          <m:rPr>
+            <m:sty m:val="p"/>
+          </m:rPr>
+          <w:rPr>
+            <w:rFonts w:ascii="Cambria Math" w:hAnsi="Cambria Math"/>
+          </w:rPr>
+          <m:t>θ</m:t>
+        </m:r>
+      </m:oMath>
+      <w:r>
+        <w:rPr>
+          <w:rFonts w:hint="eastAsia"/>
+        </w:rPr>
+        <w:t xml:space="preserve"> if no lines pass through </w:t>
+      </w:r>
+      <w:r>
+        <w:br/>
+      </w:r>
+      <w:r>
+        <w:br/>
+      </w:r>
+      <w:r>
+        <w:rPr>
+          <w:rFonts w:hint="eastAsia"/>
+        </w:rPr>
+        <w:t>Repeat until optimal solution is found.</w:t>
+      </w:r>
+      <w:r>
+        <w:rPr>
+          <w:rFonts w:hint="eastAsia"/>
+        </w:rPr>
+        <w:br/>
+      </w:r>
+    </w:p>
+    <w:p>
+      <w:pPr>
+        <w:pStyle w:val="a7"/>
+        <w:numPr>
+          <w:ilvl w:val="0"/>
+          <w:numId w:val="5"/>
+        </w:numPr>
+        <w:ind w:leftChars="0"/>
+        <w:jc w:val="left"/>
+      </w:pPr>
+      <w:r>
+        <w:rPr>
+          <w:rFonts w:hint="eastAsia"/>
+        </w:rPr>
+        <w:t>Hungarian algorithm, dual</w:t>
+      </w:r>
+      <w:r>
+        <w:rPr>
+          <w:rFonts w:hint="eastAsia"/>
+        </w:rPr>
+        <w:t>ity</w:t>
+      </w:r>
+      <w:r>
+        <w:rPr>
+          <w:rFonts w:hint="eastAsia"/>
+        </w:rPr>
+        <w:t>, primal-dual algorithm</w:t>
+      </w:r>
+    </w:p>
+    <w:p>
+      <w:pPr>
+        <w:pStyle w:val="a7"/>
+        <w:numPr>
+          <w:ilvl w:val="0"/>
+          <w:numId w:val="4"/>
+        </w:numPr>
+        <w:ind w:leftChars="0"/>
+        <w:jc w:val="left"/>
+      </w:pPr>
+      <w:r>
+        <w:t>M</w:t>
+      </w:r>
+      <w:r>
+        <w:rPr>
+          <w:rFonts w:hint="eastAsia"/>
+        </w:rPr>
+        <w:t>aximize 문제일 경</w:t>
+      </w:r>
+      <w:r>
+        <w:rPr>
+          <w:rFonts w:hint="eastAsia"/>
+        </w:rPr>
+        <w:t>우</w:t>
+      </w:r>
+      <w:r>
+        <w:rPr>
+          <w:rFonts w:hint="eastAsia"/>
+        </w:rPr>
+        <w:t xml:space="preserve"> </w:t>
+      </w:r>
+      <m:oMath>
+        <m:r>
+          <m:rPr>
+            <m:sty m:val="p"/>
+          </m:rPr>
+          <w:rPr>
+            <w:rFonts w:ascii="Cambria Math" w:hAnsi="Cambria Math"/>
+          </w:rPr>
+          <m:t>-</m:t>
+        </m:r>
+        <m:sSub>
+          <m:sSubPr>
+            <m:ctrlPr>
+              <w:rPr>
+                <w:rFonts w:ascii="Cambria Math" w:hAnsi="Cambria Math"/>
+              </w:rPr>
+            </m:ctrlPr>
+          </m:sSubPr>
+          <m:e>
+            <m:r>
+              <m:rPr>
+                <m:sty m:val="p"/>
+              </m:rPr>
+              <w:rPr>
+                <w:rFonts w:ascii="Cambria Math" w:hAnsi="Cambria Math"/>
+              </w:rPr>
+              <m:t>c</m:t>
+            </m:r>
+          </m:e>
+          <m:sub>
+            <m:r>
+              <m:rPr>
+                <m:sty m:val="p"/>
+              </m:rPr>
+              <w:rPr>
+                <w:rFonts w:ascii="Cambria Math" w:hAnsi="Cambria Math"/>
+              </w:rPr>
+              <m:t>ij</m:t>
+            </m:r>
+          </m:sub>
+        </m:sSub>
+      </m:oMath>
+    </w:p>
+    <w:p>
+      <w:pPr>
+        <w:pStyle w:val="a7"/>
+        <w:widowControl/>
+        <w:numPr>
+          <w:ilvl w:val="0"/>
+          <w:numId w:val="4"/>
+        </w:numPr>
+        <w:wordWrap/>
+        <w:autoSpaceDE/>
+        <w:autoSpaceDN/>
+        <w:ind w:leftChars="0"/>
+        <w:jc w:val="left"/>
+      </w:pPr>
+      <w:r>
+        <w:t>J</w:t>
+      </w:r>
+      <w:r>
+        <w:rPr>
+          <w:rFonts w:hint="eastAsia"/>
+        </w:rPr>
+        <w:t>ob의 수</w:t>
+      </w:r>
+      <m:oMath>
+        <m:r>
+          <m:rPr>
+            <m:sty m:val="p"/>
+          </m:rPr>
+          <w:rPr>
+            <w:rFonts w:ascii="Cambria Math" w:hAnsi="Cambria Math"/>
+          </w:rPr>
+          <m:t>≠</m:t>
+        </m:r>
+      </m:oMath>
+      <w:r>
+        <w:rPr>
+          <w:rFonts w:hint="eastAsia"/>
+        </w:rPr>
+        <w:t>Machine의 수 일 때, make dummy rows or c</w:t>
       </w:r>
       <w:bookmarkStart w:id="0" w:name="_GoBack"/>
       <w:bookmarkEnd w:id="0"/>
@@ -15,13 +1235,181 @@
         <w:rPr>
           <w:rFonts w:hint="eastAsia"/>
         </w:rPr>
-        <w:t>&gt;</w:t>
+        <w:t xml:space="preserve">olumns such that </w:t>
+      </w:r>
+      <m:oMath>
+        <m:sSub>
+          <m:sSubPr>
+            <m:ctrlPr>
+              <w:rPr>
+                <w:rFonts w:ascii="Cambria Math" w:hAnsi="Cambria Math"/>
+              </w:rPr>
+            </m:ctrlPr>
+          </m:sSubPr>
+          <m:e>
+            <m:r>
+              <m:rPr>
+                <m:sty m:val="p"/>
+              </m:rPr>
+              <w:rPr>
+                <w:rFonts w:ascii="Cambria Math" w:hAnsi="Cambria Math"/>
+              </w:rPr>
+              <m:t>c</m:t>
+            </m:r>
+          </m:e>
+          <m:sub>
+            <m:r>
+              <m:rPr>
+                <m:sty m:val="p"/>
+              </m:rPr>
+              <w:rPr>
+                <w:rFonts w:ascii="Cambria Math" w:hAnsi="Cambria Math"/>
+              </w:rPr>
+              <m:t>ij</m:t>
+            </m:r>
+          </m:sub>
+        </m:sSub>
+        <m:r>
+          <w:rPr>
+            <w:rFonts w:ascii="Cambria Math" w:hAnsi="Cambria Math"/>
+          </w:rPr>
+          <m:t>=0</m:t>
+        </m:r>
+      </m:oMath>
+      <w:r>
+        <w:br w:type="page"/>
+      </w:r>
+    </w:p>
+    <w:p>
+      <w:pPr>
+        <w:ind w:left="400"/>
+        <w:jc w:val="left"/>
+      </w:pPr>
+      <w:r>
+        <w:rPr>
+          <w:rFonts w:hint="eastAsia"/>
+          <w:b/>
+        </w:rPr>
+        <w:lastRenderedPageBreak/>
+        <w:t>참고!</w:t>
+      </w:r>
+      <w:r>
+        <w:rPr>
+          <w:rFonts w:hint="eastAsia"/>
+          <w:b/>
+        </w:rPr>
+        <w:t xml:space="preserve"> (primal, dual algorithm, primal-dual algorithm의 개념 짚기)</w:t>
+      </w:r>
+      <w:r>
+        <w:rPr>
+          <w:b/>
+        </w:rPr>
+        <w:br/>
+      </w:r>
+      <w:r>
+        <w:rPr>
+          <w:rFonts w:hint="eastAsia"/>
+        </w:rPr>
+        <w:t>- primal algorithm: maintain primal feasibility (basic) and works towards dual feasibility</w:t>
+      </w:r>
+      <w:r>
+        <w:br/>
+      </w:r>
+      <w:proofErr w:type="gramStart"/>
+      <w:r>
+        <w:rPr>
+          <w:rFonts w:hint="eastAsia"/>
+        </w:rPr>
+        <w:t xml:space="preserve">  e.g</w:t>
+      </w:r>
+      <w:proofErr w:type="gramEnd"/>
+      <w:r>
+        <w:rPr>
+          <w:rFonts w:hint="eastAsia"/>
+        </w:rPr>
+        <w:t>. simplex</w:t>
+      </w:r>
+      <w:r>
+        <w:br/>
+      </w:r>
+      <w:r>
+        <w:rPr>
+          <w:rFonts w:hint="eastAsia"/>
+        </w:rPr>
+        <w:t>- dual algorithm: maintain dual feasibility (basic) and works towards primal feasibility</w:t>
+      </w:r>
+      <w:r>
+        <w:br/>
+      </w:r>
+      <w:r>
+        <w:rPr>
+          <w:rFonts w:hint="eastAsia"/>
+        </w:rPr>
+        <w:t xml:space="preserve">  e.g. dual simplex</w:t>
+      </w:r>
+      <w:r>
+        <w:br/>
+      </w:r>
+      <w:r>
+        <w:rPr>
+          <w:rFonts w:hint="eastAsia"/>
+        </w:rPr>
+        <w:t xml:space="preserve">- </w:t>
+      </w:r>
+      <w:r>
+        <w:rPr>
+          <w:rFonts w:hint="eastAsia"/>
+          <w:b/>
+        </w:rPr>
+        <w:t>primal-dual algorithm</w:t>
+      </w:r>
+      <w:r>
+        <w:rPr>
+          <w:rFonts w:hint="eastAsia"/>
+        </w:rPr>
+        <w:t xml:space="preserve">: using complementary slackness (dual </w:t>
+      </w:r>
+      <w:r>
+        <w:t>feasibility</w:t>
       </w:r>
       <w:r>
         <w:rPr>
           <w:rFonts w:hint="eastAsia"/>
         </w:rPr>
         <w:t xml:space="preserve"> </w:t>
+      </w:r>
+      <w:r>
+        <w:sym w:font="Wingdings" w:char="F0E8"/>
+      </w:r>
+      <w:r>
+        <w:rPr>
+          <w:rFonts w:hint="eastAsia"/>
+        </w:rPr>
+        <w:t xml:space="preserve"> primal feasible)</w:t>
+      </w:r>
+      <w:r>
+        <w:br/>
+      </w:r>
+      <w:r>
+        <w:rPr>
+          <w:rFonts w:hint="eastAsia"/>
+        </w:rPr>
+        <w:t xml:space="preserve">  e.g. </w:t>
+      </w:r>
+      <w:r>
+        <w:t>Hungarian</w:t>
+      </w:r>
+      <w:r>
+        <w:rPr>
+          <w:rFonts w:hint="eastAsia"/>
+        </w:rPr>
+        <w:t xml:space="preserve"> method 외 </w:t>
+      </w:r>
+      <w:r>
+        <w:rPr>
+          <w:rFonts w:hint="eastAsia"/>
+        </w:rPr>
+        <w:t>network 관련 문제에 대한 algorithm</w:t>
       </w:r>
     </w:p>
     <w:sectPr>
@@ -165,6 +1553,232 @@
 <file path=word/numbering.xml><?xml version="1.0" encoding="utf-8"?>
 <w:numbering xmlns:wpc="http://schemas.microsoft.com/office/word/2010/wordprocessingCanvas" xmlns:mc="http://schemas.openxmlformats.org/markup-compatibility/2006" xmlns:o="urn:schemas-microsoft-com:office:office" xmlns:r="http://schemas.openxmlformats.org/officeDocument/2006/relationships" xmlns:m="http://schemas.openxmlformats.org/officeDocument/2006/math" xmlns:v="urn:schemas-microsoft-com:vml" xmlns:wp14="http://schemas.microsoft.com/office/word/2010/wordprocessingDrawing" xmlns:wp="http://schemas.openxmlformats.org/drawingml/2006/wordprocessingDrawing" xmlns:w10="urn:schemas-microsoft-com:office:word" xmlns:w="http://schemas.openxmlformats.org/wordprocessingml/2006/main" xmlns:w14="http://schemas.microsoft.com/office/word/2010/wordml" xmlns:wpg="http://schemas.microsoft.com/office/word/2010/wordprocessingGroup" xmlns:wpi="http://schemas.microsoft.com/office/word/2010/wordprocessingInk" xmlns:wne="http://schemas.microsoft.com/office/word/2006/wordml" xmlns:wps="http://schemas.microsoft.com/office/word/2010/wordprocessingShape" mc:Ignorable="w14 wp14">
   <w:abstractNum w:abstractNumId="0">
+    <w:nsid w:val="2574001C"/>
+    <w:multiLevelType w:val="hybridMultilevel"/>
+    <w:tmpl w:val="F87688F0"/>
+    <w:lvl w:ilvl="0" w:tplc="B8508488">
+      <w:start w:val="19"/>
+      <w:numFmt w:val="bullet"/>
+      <w:lvlText w:val="-"/>
+      <w:lvlJc w:val="left"/>
+      <w:pPr>
+        <w:ind w:left="760" w:hanging="360"/>
+      </w:pPr>
+      <w:rPr>
+        <w:rFonts w:ascii="맑은 고딕" w:eastAsia="맑은 고딕" w:hAnsi="맑은 고딕" w:cstheme="minorBidi" w:hint="eastAsia"/>
+      </w:rPr>
+    </w:lvl>
+    <w:lvl w:ilvl="1" w:tplc="04090003" w:tentative="1">
+      <w:start w:val="1"/>
+      <w:numFmt w:val="bullet"/>
+      <w:lvlText w:val=""/>
+      <w:lvlJc w:val="left"/>
+      <w:pPr>
+        <w:ind w:left="1200" w:hanging="400"/>
+      </w:pPr>
+      <w:rPr>
+        <w:rFonts w:ascii="Wingdings" w:hAnsi="Wingdings" w:hint="default"/>
+      </w:rPr>
+    </w:lvl>
+    <w:lvl w:ilvl="2" w:tplc="04090005" w:tentative="1">
+      <w:start w:val="1"/>
+      <w:numFmt w:val="bullet"/>
+      <w:lvlText w:val=""/>
+      <w:lvlJc w:val="left"/>
+      <w:pPr>
+        <w:ind w:left="1600" w:hanging="400"/>
+      </w:pPr>
+      <w:rPr>
+        <w:rFonts w:ascii="Wingdings" w:hAnsi="Wingdings" w:hint="default"/>
+      </w:rPr>
+    </w:lvl>
+    <w:lvl w:ilvl="3" w:tplc="04090001" w:tentative="1">
+      <w:start w:val="1"/>
+      <w:numFmt w:val="bullet"/>
+      <w:lvlText w:val=""/>
+      <w:lvlJc w:val="left"/>
+      <w:pPr>
+        <w:ind w:left="2000" w:hanging="400"/>
+      </w:pPr>
+      <w:rPr>
+        <w:rFonts w:ascii="Wingdings" w:hAnsi="Wingdings" w:hint="default"/>
+      </w:rPr>
+    </w:lvl>
+    <w:lvl w:ilvl="4" w:tplc="04090003" w:tentative="1">
+      <w:start w:val="1"/>
+      <w:numFmt w:val="bullet"/>
+      <w:lvlText w:val=""/>
+      <w:lvlJc w:val="left"/>
+      <w:pPr>
+        <w:ind w:left="2400" w:hanging="400"/>
+      </w:pPr>
+      <w:rPr>
+        <w:rFonts w:ascii="Wingdings" w:hAnsi="Wingdings" w:hint="default"/>
+      </w:rPr>
+    </w:lvl>
+    <w:lvl w:ilvl="5" w:tplc="04090005" w:tentative="1">
+      <w:start w:val="1"/>
+      <w:numFmt w:val="bullet"/>
+      <w:lvlText w:val=""/>
+      <w:lvlJc w:val="left"/>
+      <w:pPr>
+        <w:ind w:left="2800" w:hanging="400"/>
+      </w:pPr>
+      <w:rPr>
+        <w:rFonts w:ascii="Wingdings" w:hAnsi="Wingdings" w:hint="default"/>
+      </w:rPr>
+    </w:lvl>
+    <w:lvl w:ilvl="6" w:tplc="04090001" w:tentative="1">
+      <w:start w:val="1"/>
+      <w:numFmt w:val="bullet"/>
+      <w:lvlText w:val=""/>
+      <w:lvlJc w:val="left"/>
+      <w:pPr>
+        <w:ind w:left="3200" w:hanging="400"/>
+      </w:pPr>
+      <w:rPr>
+        <w:rFonts w:ascii="Wingdings" w:hAnsi="Wingdings" w:hint="default"/>
+      </w:rPr>
+    </w:lvl>
+    <w:lvl w:ilvl="7" w:tplc="04090003" w:tentative="1">
+      <w:start w:val="1"/>
+      <w:numFmt w:val="bullet"/>
+      <w:lvlText w:val=""/>
+      <w:lvlJc w:val="left"/>
+      <w:pPr>
+        <w:ind w:left="3600" w:hanging="400"/>
+      </w:pPr>
+      <w:rPr>
+        <w:rFonts w:ascii="Wingdings" w:hAnsi="Wingdings" w:hint="default"/>
+      </w:rPr>
+    </w:lvl>
+    <w:lvl w:ilvl="8" w:tplc="04090005" w:tentative="1">
+      <w:start w:val="1"/>
+      <w:numFmt w:val="bullet"/>
+      <w:lvlText w:val=""/>
+      <w:lvlJc w:val="left"/>
+      <w:pPr>
+        <w:ind w:left="4000" w:hanging="400"/>
+      </w:pPr>
+      <w:rPr>
+        <w:rFonts w:ascii="Wingdings" w:hAnsi="Wingdings" w:hint="default"/>
+      </w:rPr>
+    </w:lvl>
+  </w:abstractNum>
+  <w:abstractNum w:abstractNumId="1">
+    <w:nsid w:val="370B4FCE"/>
+    <w:multiLevelType w:val="hybridMultilevel"/>
+    <w:tmpl w:val="16004454"/>
+    <w:lvl w:ilvl="0" w:tplc="B0C89C28">
+      <w:start w:val="19"/>
+      <w:numFmt w:val="bullet"/>
+      <w:lvlText w:val=""/>
+      <w:lvlJc w:val="left"/>
+      <w:pPr>
+        <w:ind w:left="760" w:hanging="360"/>
+      </w:pPr>
+      <w:rPr>
+        <w:rFonts w:ascii="Wingdings" w:eastAsiaTheme="minorEastAsia" w:hAnsi="Wingdings" w:cstheme="minorBidi" w:hint="default"/>
+      </w:rPr>
+    </w:lvl>
+    <w:lvl w:ilvl="1" w:tplc="04090003" w:tentative="1">
+      <w:start w:val="1"/>
+      <w:numFmt w:val="bullet"/>
+      <w:lvlText w:val=""/>
+      <w:lvlJc w:val="left"/>
+      <w:pPr>
+        <w:ind w:left="1200" w:hanging="400"/>
+      </w:pPr>
+      <w:rPr>
+        <w:rFonts w:ascii="Wingdings" w:hAnsi="Wingdings" w:hint="default"/>
+      </w:rPr>
+    </w:lvl>
+    <w:lvl w:ilvl="2" w:tplc="04090005" w:tentative="1">
+      <w:start w:val="1"/>
+      <w:numFmt w:val="bullet"/>
+      <w:lvlText w:val=""/>
+      <w:lvlJc w:val="left"/>
+      <w:pPr>
+        <w:ind w:left="1600" w:hanging="400"/>
+      </w:pPr>
+      <w:rPr>
+        <w:rFonts w:ascii="Wingdings" w:hAnsi="Wingdings" w:hint="default"/>
+      </w:rPr>
+    </w:lvl>
+    <w:lvl w:ilvl="3" w:tplc="04090001" w:tentative="1">
+      <w:start w:val="1"/>
+      <w:numFmt w:val="bullet"/>
+      <w:lvlText w:val=""/>
+      <w:lvlJc w:val="left"/>
+      <w:pPr>
+        <w:ind w:left="2000" w:hanging="400"/>
+      </w:pPr>
+      <w:rPr>
+        <w:rFonts w:ascii="Wingdings" w:hAnsi="Wingdings" w:hint="default"/>
+      </w:rPr>
+    </w:lvl>
+    <w:lvl w:ilvl="4" w:tplc="04090003" w:tentative="1">
+      <w:start w:val="1"/>
+      <w:numFmt w:val="bullet"/>
+      <w:lvlText w:val=""/>
+      <w:lvlJc w:val="left"/>
+      <w:pPr>
+        <w:ind w:left="2400" w:hanging="400"/>
+      </w:pPr>
+      <w:rPr>
+        <w:rFonts w:ascii="Wingdings" w:hAnsi="Wingdings" w:hint="default"/>
+      </w:rPr>
+    </w:lvl>
+    <w:lvl w:ilvl="5" w:tplc="04090005" w:tentative="1">
+      <w:start w:val="1"/>
+      <w:numFmt w:val="bullet"/>
+      <w:lvlText w:val=""/>
+      <w:lvlJc w:val="left"/>
+      <w:pPr>
+        <w:ind w:left="2800" w:hanging="400"/>
+      </w:pPr>
+      <w:rPr>
+        <w:rFonts w:ascii="Wingdings" w:hAnsi="Wingdings" w:hint="default"/>
+      </w:rPr>
+    </w:lvl>
+    <w:lvl w:ilvl="6" w:tplc="04090001" w:tentative="1">
+      <w:start w:val="1"/>
+      <w:numFmt w:val="bullet"/>
+      <w:lvlText w:val=""/>
+      <w:lvlJc w:val="left"/>
+      <w:pPr>
+        <w:ind w:left="3200" w:hanging="400"/>
+      </w:pPr>
+      <w:rPr>
+        <w:rFonts w:ascii="Wingdings" w:hAnsi="Wingdings" w:hint="default"/>
+      </w:rPr>
+    </w:lvl>
+    <w:lvl w:ilvl="7" w:tplc="04090003" w:tentative="1">
+      <w:start w:val="1"/>
+      <w:numFmt w:val="bullet"/>
+      <w:lvlText w:val=""/>
+      <w:lvlJc w:val="left"/>
+      <w:pPr>
+        <w:ind w:left="3600" w:hanging="400"/>
+      </w:pPr>
+      <w:rPr>
+        <w:rFonts w:ascii="Wingdings" w:hAnsi="Wingdings" w:hint="default"/>
+      </w:rPr>
+    </w:lvl>
+    <w:lvl w:ilvl="8" w:tplc="04090005" w:tentative="1">
+      <w:start w:val="1"/>
+      <w:numFmt w:val="bullet"/>
+      <w:lvlText w:val=""/>
+      <w:lvlJc w:val="left"/>
+      <w:pPr>
+        <w:ind w:left="4000" w:hanging="400"/>
+      </w:pPr>
+      <w:rPr>
+        <w:rFonts w:ascii="Wingdings" w:hAnsi="Wingdings" w:hint="default"/>
+      </w:rPr>
+    </w:lvl>
+  </w:abstractNum>
+  <w:abstractNum w:abstractNumId="2">
     <w:nsid w:val="553E7AEA"/>
     <w:multiLevelType w:val="hybridMultilevel"/>
     <w:tmpl w:val="A58A37E2"/>
@@ -277,7 +1891,7 @@
       </w:rPr>
     </w:lvl>
   </w:abstractNum>
-  <w:abstractNum w:abstractNumId="1">
+  <w:abstractNum w:abstractNumId="3">
     <w:nsid w:val="5EEA077A"/>
     <w:multiLevelType w:val="hybridMultilevel"/>
     <w:tmpl w:val="C2F0F526"/>
@@ -366,7 +1980,7 @@
       </w:pPr>
     </w:lvl>
   </w:abstractNum>
-  <w:abstractNum w:abstractNumId="2">
+  <w:abstractNum w:abstractNumId="4">
     <w:nsid w:val="7A090D8E"/>
     <w:multiLevelType w:val="hybridMultilevel"/>
     <w:tmpl w:val="7116B23E"/>
@@ -480,13 +2094,19 @@
     </w:lvl>
   </w:abstractNum>
   <w:num w:numId="1">
+    <w:abstractNumId w:val="2"/>
+  </w:num>
+  <w:num w:numId="2">
+    <w:abstractNumId w:val="3"/>
+  </w:num>
+  <w:num w:numId="3">
+    <w:abstractNumId w:val="4"/>
+  </w:num>
+  <w:num w:numId="4">
     <w:abstractNumId w:val="0"/>
   </w:num>
-  <w:num w:numId="2">
+  <w:num w:numId="5">
     <w:abstractNumId w:val="1"/>
-  </w:num>
-  <w:num w:numId="3">
-    <w:abstractNumId w:val="2"/>
   </w:num>
 </w:numbering>
 </file>
@@ -1167,6 +2787,13 @@
     <w:pitch w:val="variable"/>
     <w:sig w:usb0="00000000" w:usb1="10000000" w:usb2="00000000" w:usb3="00000000" w:csb0="80000000" w:csb1="00000000"/>
   </w:font>
+  <w:font w:name="Cambria Math">
+    <w:panose1 w:val="02040503050406030204"/>
+    <w:charset w:val="00"/>
+    <w:family w:val="roman"/>
+    <w:pitch w:val="variable"/>
+    <w:sig w:usb0="E00002FF" w:usb1="420024FF" w:usb2="00000000" w:usb3="00000000" w:csb0="0000019F" w:csb1="00000000"/>
+  </w:font>
 </w:fonts>
 </file>
 
@@ -1200,8 +2827,10 @@
     <w:rsid w:val="00287FC2"/>
     <w:rsid w:val="003C3BF9"/>
     <w:rsid w:val="005245CB"/>
+    <w:rsid w:val="00677297"/>
     <w:rsid w:val="00BE6661"/>
     <w:rsid w:val="00C555D2"/>
+    <w:rsid w:val="00D37C1B"/>
   </w:rsids>
   <m:mathPr>
     <m:mathFont m:val="Cambria Math"/>
@@ -1442,7 +3071,7 @@
     <w:basedOn w:val="a0"/>
     <w:uiPriority w:val="99"/>
     <w:semiHidden/>
-    <w:rsid w:val="00C555D2"/>
+    <w:rsid w:val="00677297"/>
     <w:rPr>
       <w:color w:val="808080"/>
     </w:rPr>
@@ -1669,7 +3298,7 @@
     <w:basedOn w:val="a0"/>
     <w:uiPriority w:val="99"/>
     <w:semiHidden/>
-    <w:rsid w:val="00C555D2"/>
+    <w:rsid w:val="00677297"/>
     <w:rPr>
       <w:color w:val="808080"/>
     </w:rPr>
@@ -1993,7 +3622,7 @@
 </file>
 
 <file path=customXml/itemProps2.xml><?xml version="1.0" encoding="utf-8"?>
-<ds:datastoreItem xmlns:ds="http://schemas.openxmlformats.org/officeDocument/2006/customXml" ds:itemID="{2D80DA34-315C-4FFB-A8DF-CF80200BD2AA}">
+<ds:datastoreItem xmlns:ds="http://schemas.openxmlformats.org/officeDocument/2006/customXml" ds:itemID="{04BC806C-2AA7-47BA-9700-3073697FB8AC}">
   <ds:schemaRefs>
     <ds:schemaRef ds:uri="http://schemas.openxmlformats.org/officeDocument/2006/bibliography"/>
   </ds:schemaRefs>

</xml_diff>

<commit_message>
real final update assignment problem
</commit_message>
<xml_diff>
--- a/Optimization_S1/2-1. Assignment Problem_171023.docx
+++ b/Optimization_S1/2-1. Assignment Problem_171023.docx
@@ -903,6 +903,8 @@
         </w:rPr>
         <w:t>(Determining the maximum No. assignments possible)</w:t>
       </w:r>
+      <w:bookmarkStart w:id="0" w:name="_GoBack"/>
+      <w:bookmarkEnd w:id="0"/>
       <w:r>
         <w:br/>
       </w:r>
@@ -998,7 +1000,7 @@
           <w:rFonts w:hint="eastAsia"/>
           <w:b/>
         </w:rPr>
-        <w:t>dual feasible 유지 하면서 다른 dual feasible 해 구하기!</w:t>
+        <w:t>dual feasible 유지하면서 다른 dual feasible 해 구하기!</w:t>
       </w:r>
       <w:r>
         <w:rPr>
@@ -1227,15 +1229,7 @@
         <w:rPr>
           <w:rFonts w:hint="eastAsia"/>
         </w:rPr>
-        <w:t>Machine의 수 일 때, make dummy rows or c</w:t>
-      </w:r>
-      <w:bookmarkStart w:id="0" w:name="_GoBack"/>
-      <w:bookmarkEnd w:id="0"/>
-      <w:r>
-        <w:rPr>
-          <w:rFonts w:hint="eastAsia"/>
-        </w:rPr>
-        <w:t xml:space="preserve">olumns such that </w:t>
+        <w:t xml:space="preserve">Machine의 수 일 때, make dummy rows or columns such that </w:t>
       </w:r>
       <m:oMath>
         <m:sSub>
@@ -2825,6 +2819,7 @@
     <w:rsid w:val="000167BA"/>
     <w:rsid w:val="00164006"/>
     <w:rsid w:val="00287FC2"/>
+    <w:rsid w:val="003857BB"/>
     <w:rsid w:val="003C3BF9"/>
     <w:rsid w:val="005245CB"/>
     <w:rsid w:val="00677297"/>
@@ -3622,7 +3617,7 @@
 </file>
 
 <file path=customXml/itemProps2.xml><?xml version="1.0" encoding="utf-8"?>
-<ds:datastoreItem xmlns:ds="http://schemas.openxmlformats.org/officeDocument/2006/customXml" ds:itemID="{04BC806C-2AA7-47BA-9700-3073697FB8AC}">
+<ds:datastoreItem xmlns:ds="http://schemas.openxmlformats.org/officeDocument/2006/customXml" ds:itemID="{5D1F72F2-3D89-44B6-8440-637688C8A2E5}">
   <ds:schemaRefs>
     <ds:schemaRef ds:uri="http://schemas.openxmlformats.org/officeDocument/2006/bibliography"/>
   </ds:schemaRefs>

</xml_diff>